<commit_message>
Tweaks, and updating PDF versions
</commit_message>
<xml_diff>
--- a/word/cv-no-highlighting.docx
+++ b/word/cv-no-highlighting.docx
@@ -1,6 +1,6 @@
 
 <file path=word/document.xml><?xml version="1.0" encoding="utf-8"?>
-<w:document xmlns:wpc="http://schemas.microsoft.com/office/word/2010/wordprocessingCanvas" xmlns:cx="http://schemas.microsoft.com/office/drawing/2014/chartex" xmlns:cx1="http://schemas.microsoft.com/office/drawing/2015/9/8/chartex" xmlns:cx2="http://schemas.microsoft.com/office/drawing/2015/10/21/chartex" xmlns:cx3="http://schemas.microsoft.com/office/drawing/2016/5/9/chartex" xmlns:cx4="http://schemas.microsoft.com/office/drawing/2016/5/10/chartex" xmlns:cx5="http://schemas.microsoft.com/office/drawing/2016/5/11/chartex" xmlns:cx6="http://schemas.microsoft.com/office/drawing/2016/5/12/chartex" xmlns:cx7="http://schemas.microsoft.com/office/drawing/2016/5/13/chartex" xmlns:cx8="http://schemas.microsoft.com/office/drawing/2016/5/14/chartex" xmlns:mc="http://schemas.openxmlformats.org/markup-compatibility/2006" xmlns:aink="http://schemas.microsoft.com/office/drawing/2016/ink" xmlns:am3d="http://schemas.microsoft.com/office/drawing/2017/model3d" xmlns:o="urn:schemas-microsoft-com:office:office" xmlns:oel="http://schemas.microsoft.com/office/2019/extlst" xmlns:r="http://schemas.openxmlformats.org/officeDocument/2006/relationships" xmlns:m="http://schemas.openxmlformats.org/officeDocument/2006/math" xmlns:v="urn:schemas-microsoft-com:vml" xmlns:wp14="http://schemas.microsoft.com/office/word/2010/wordprocessingDrawing" xmlns:wp="http://schemas.openxmlformats.org/drawingml/2006/wordprocessingDrawing" xmlns:w10="urn:schemas-microsoft-com:office:word" xmlns:w="http://schemas.openxmlformats.org/wordprocessingml/2006/main" xmlns:w14="http://schemas.microsoft.com/office/word/2010/wordml" xmlns:w15="http://schemas.microsoft.com/office/word/2012/wordml" xmlns:w16cex="http://schemas.microsoft.com/office/word/2018/wordml/cex" xmlns:w16cid="http://schemas.microsoft.com/office/word/2016/wordml/cid" xmlns:w16="http://schemas.microsoft.com/office/word/2018/wordml" xmlns:w16sdtdh="http://schemas.microsoft.com/office/word/2020/wordml/sdtdatahash" xmlns:w16se="http://schemas.microsoft.com/office/word/2015/wordml/symex" xmlns:wpg="http://schemas.microsoft.com/office/word/2010/wordprocessingGroup" xmlns:wpi="http://schemas.microsoft.com/office/word/2010/wordprocessingInk" xmlns:wne="http://schemas.microsoft.com/office/word/2006/wordml" xmlns:wps="http://schemas.microsoft.com/office/word/2010/wordprocessingShape" mc:Ignorable="w14 w15 w16se w16cid w16 w16cex w16sdtdh wp14">
+<w:document xmlns:wpc="http://schemas.microsoft.com/office/word/2010/wordprocessingCanvas" xmlns:cx="http://schemas.microsoft.com/office/drawing/2014/chartex" xmlns:cx1="http://schemas.microsoft.com/office/drawing/2015/9/8/chartex" xmlns:cx2="http://schemas.microsoft.com/office/drawing/2015/10/21/chartex" xmlns:cx3="http://schemas.microsoft.com/office/drawing/2016/5/9/chartex" xmlns:cx4="http://schemas.microsoft.com/office/drawing/2016/5/10/chartex" xmlns:cx5="http://schemas.microsoft.com/office/drawing/2016/5/11/chartex" xmlns:cx6="http://schemas.microsoft.com/office/drawing/2016/5/12/chartex" xmlns:cx7="http://schemas.microsoft.com/office/drawing/2016/5/13/chartex" xmlns:cx8="http://schemas.microsoft.com/office/drawing/2016/5/14/chartex" xmlns:mc="http://schemas.openxmlformats.org/markup-compatibility/2006" xmlns:aink="http://schemas.microsoft.com/office/drawing/2016/ink" xmlns:am3d="http://schemas.microsoft.com/office/drawing/2017/model3d" xmlns:o="urn:schemas-microsoft-com:office:office" xmlns:oel="http://schemas.microsoft.com/office/2019/extlst" xmlns:r="http://schemas.openxmlformats.org/officeDocument/2006/relationships" xmlns:m="http://schemas.openxmlformats.org/officeDocument/2006/math" xmlns:v="urn:schemas-microsoft-com:vml" xmlns:wp14="http://schemas.microsoft.com/office/word/2010/wordprocessingDrawing" xmlns:wp="http://schemas.openxmlformats.org/drawingml/2006/wordprocessingDrawing" xmlns:w10="urn:schemas-microsoft-com:office:word" xmlns:w="http://schemas.openxmlformats.org/wordprocessingml/2006/main" xmlns:w14="http://schemas.microsoft.com/office/word/2010/wordml" xmlns:w15="http://schemas.microsoft.com/office/word/2012/wordml" xmlns:w16cex="http://schemas.microsoft.com/office/word/2018/wordml/cex" xmlns:w16cid="http://schemas.microsoft.com/office/word/2016/wordml/cid" xmlns:w16="http://schemas.microsoft.com/office/word/2018/wordml" xmlns:w16du="http://schemas.microsoft.com/office/word/2023/wordml/word16du" xmlns:w16sdtdh="http://schemas.microsoft.com/office/word/2020/wordml/sdtdatahash" xmlns:w16se="http://schemas.microsoft.com/office/word/2015/wordml/symex" xmlns:wpg="http://schemas.microsoft.com/office/word/2010/wordprocessingGroup" xmlns:wpi="http://schemas.microsoft.com/office/word/2010/wordprocessingInk" xmlns:wne="http://schemas.microsoft.com/office/word/2006/wordml" xmlns:wps="http://schemas.microsoft.com/office/word/2010/wordprocessingShape" mc:Ignorable="w14 w15 w16se w16cid w16 w16cex w16sdtdh w16du wp14">
   <w:body>
     <w:tbl>
       <w:tblPr>
@@ -349,7 +349,15 @@
       </w:r>
       <w:proofErr w:type="spellEnd"/>
       <w:r>
-        <w:t xml:space="preserve"> MiDAS retailer billing system.</w:t>
+        <w:t xml:space="preserve"> </w:t>
+      </w:r>
+      <w:proofErr w:type="spellStart"/>
+      <w:r>
+        <w:t>MiDAS</w:t>
+      </w:r>
+      <w:proofErr w:type="spellEnd"/>
+      <w:r>
+        <w:t xml:space="preserve"> retailer billing system.</w:t>
       </w:r>
     </w:p>
     <w:p>
@@ -414,7 +422,13 @@
         <w:pStyle w:val="Skills"/>
       </w:pPr>
       <w:r>
-        <w:t>C#, PostgreSQL, Python, Azure CI/CD, C, Embedded</w:t>
+        <w:t>C#, PostgreSQL, Python, Azure CI/CD, C</w:t>
+      </w:r>
+      <w:r>
+        <w:t>++</w:t>
+      </w:r>
+      <w:r>
+        <w:t>, Embedded</w:t>
       </w:r>
     </w:p>
     <w:p>
@@ -425,7 +439,13 @@
         <w:t>several</w:t>
       </w:r>
       <w:r>
-        <w:t xml:space="preserve"> construction and industrial sites in Auckland. Two versions of the device were created, the first a Raspberry Pi Zero using Python, and a second Microcontroller based version using C with the aim of reducing power requirements and the costs of components.</w:t>
+        <w:t xml:space="preserve"> construction and industrial sites in Auckland. Two versions of the device were created, the first a Raspberry Pi Zero using Python, and a second Microcontroller based version using C</w:t>
+      </w:r>
+      <w:r>
+        <w:t>++</w:t>
+      </w:r>
+      <w:r>
+        <w:t xml:space="preserve"> with the aim of reducing power requirements and the costs of components.</w:t>
       </w:r>
     </w:p>
     <w:p>
@@ -471,7 +491,13 @@
       </w:r>
       <w:proofErr w:type="spellEnd"/>
       <w:r>
-        <w:t xml:space="preserve">, AWS CI/CD, </w:t>
+        <w:t xml:space="preserve">, CI/CD, </w:t>
+      </w:r>
+      <w:r>
+        <w:t>AWS</w:t>
+      </w:r>
+      <w:r>
+        <w:t xml:space="preserve"> ECS, Docker, </w:t>
       </w:r>
       <w:proofErr w:type="spellStart"/>
       <w:r>
@@ -649,7 +675,15 @@
       </w:r>
       <w:proofErr w:type="spellEnd"/>
       <w:r>
-        <w:t xml:space="preserve"> Plan.IT.Road system</w:t>
+        <w:t xml:space="preserve"> </w:t>
+      </w:r>
+      <w:proofErr w:type="spellStart"/>
+      <w:r>
+        <w:t>Plan.IT.Road</w:t>
+      </w:r>
+      <w:proofErr w:type="spellEnd"/>
+      <w:r>
+        <w:t xml:space="preserve"> system</w:t>
       </w:r>
     </w:p>
     <w:p>
@@ -1341,19 +1375,7 @@
           <w:rPr>
             <w:rStyle w:val="Hyperlink"/>
           </w:rPr>
-          <w:t>www.atkin</w:t>
-        </w:r>
-        <w:r>
-          <w:rPr>
-            <w:rStyle w:val="Hyperlink"/>
-          </w:rPr>
-          <w:t>s</w:t>
-        </w:r>
-        <w:r>
-          <w:rPr>
-            <w:rStyle w:val="Hyperlink"/>
-          </w:rPr>
-          <w:t>global.com</w:t>
+          <w:t>www.atkinsglobal.com</w:t>
         </w:r>
       </w:hyperlink>
     </w:p>
@@ -2039,7 +2061,7 @@
 </file>
 
 <file path=word/endnotes.xml><?xml version="1.0" encoding="utf-8"?>
-<w:endnotes xmlns:wpc="http://schemas.microsoft.com/office/word/2010/wordprocessingCanvas" xmlns:cx="http://schemas.microsoft.com/office/drawing/2014/chartex" xmlns:cx1="http://schemas.microsoft.com/office/drawing/2015/9/8/chartex" xmlns:cx2="http://schemas.microsoft.com/office/drawing/2015/10/21/chartex" xmlns:cx3="http://schemas.microsoft.com/office/drawing/2016/5/9/chartex" xmlns:cx4="http://schemas.microsoft.com/office/drawing/2016/5/10/chartex" xmlns:cx5="http://schemas.microsoft.com/office/drawing/2016/5/11/chartex" xmlns:cx6="http://schemas.microsoft.com/office/drawing/2016/5/12/chartex" xmlns:cx7="http://schemas.microsoft.com/office/drawing/2016/5/13/chartex" xmlns:cx8="http://schemas.microsoft.com/office/drawing/2016/5/14/chartex" xmlns:mc="http://schemas.openxmlformats.org/markup-compatibility/2006" xmlns:aink="http://schemas.microsoft.com/office/drawing/2016/ink" xmlns:am3d="http://schemas.microsoft.com/office/drawing/2017/model3d" xmlns:o="urn:schemas-microsoft-com:office:office" xmlns:oel="http://schemas.microsoft.com/office/2019/extlst" xmlns:r="http://schemas.openxmlformats.org/officeDocument/2006/relationships" xmlns:m="http://schemas.openxmlformats.org/officeDocument/2006/math" xmlns:v="urn:schemas-microsoft-com:vml" xmlns:wp14="http://schemas.microsoft.com/office/word/2010/wordprocessingDrawing" xmlns:wp="http://schemas.openxmlformats.org/drawingml/2006/wordprocessingDrawing" xmlns:w10="urn:schemas-microsoft-com:office:word" xmlns:w="http://schemas.openxmlformats.org/wordprocessingml/2006/main" xmlns:w14="http://schemas.microsoft.com/office/word/2010/wordml" xmlns:w15="http://schemas.microsoft.com/office/word/2012/wordml" xmlns:w16cex="http://schemas.microsoft.com/office/word/2018/wordml/cex" xmlns:w16cid="http://schemas.microsoft.com/office/word/2016/wordml/cid" xmlns:w16="http://schemas.microsoft.com/office/word/2018/wordml" xmlns:w16sdtdh="http://schemas.microsoft.com/office/word/2020/wordml/sdtdatahash" xmlns:w16se="http://schemas.microsoft.com/office/word/2015/wordml/symex" xmlns:wpg="http://schemas.microsoft.com/office/word/2010/wordprocessingGroup" xmlns:wpi="http://schemas.microsoft.com/office/word/2010/wordprocessingInk" xmlns:wne="http://schemas.microsoft.com/office/word/2006/wordml" xmlns:wps="http://schemas.microsoft.com/office/word/2010/wordprocessingShape" mc:Ignorable="w14 w15 w16se w16cid w16 w16cex w16sdtdh wp14">
+<w:endnotes xmlns:wpc="http://schemas.microsoft.com/office/word/2010/wordprocessingCanvas" xmlns:cx="http://schemas.microsoft.com/office/drawing/2014/chartex" xmlns:cx1="http://schemas.microsoft.com/office/drawing/2015/9/8/chartex" xmlns:cx2="http://schemas.microsoft.com/office/drawing/2015/10/21/chartex" xmlns:cx3="http://schemas.microsoft.com/office/drawing/2016/5/9/chartex" xmlns:cx4="http://schemas.microsoft.com/office/drawing/2016/5/10/chartex" xmlns:cx5="http://schemas.microsoft.com/office/drawing/2016/5/11/chartex" xmlns:cx6="http://schemas.microsoft.com/office/drawing/2016/5/12/chartex" xmlns:cx7="http://schemas.microsoft.com/office/drawing/2016/5/13/chartex" xmlns:cx8="http://schemas.microsoft.com/office/drawing/2016/5/14/chartex" xmlns:mc="http://schemas.openxmlformats.org/markup-compatibility/2006" xmlns:aink="http://schemas.microsoft.com/office/drawing/2016/ink" xmlns:am3d="http://schemas.microsoft.com/office/drawing/2017/model3d" xmlns:o="urn:schemas-microsoft-com:office:office" xmlns:oel="http://schemas.microsoft.com/office/2019/extlst" xmlns:r="http://schemas.openxmlformats.org/officeDocument/2006/relationships" xmlns:m="http://schemas.openxmlformats.org/officeDocument/2006/math" xmlns:v="urn:schemas-microsoft-com:vml" xmlns:wp14="http://schemas.microsoft.com/office/word/2010/wordprocessingDrawing" xmlns:wp="http://schemas.openxmlformats.org/drawingml/2006/wordprocessingDrawing" xmlns:w10="urn:schemas-microsoft-com:office:word" xmlns:w="http://schemas.openxmlformats.org/wordprocessingml/2006/main" xmlns:w14="http://schemas.microsoft.com/office/word/2010/wordml" xmlns:w15="http://schemas.microsoft.com/office/word/2012/wordml" xmlns:w16cex="http://schemas.microsoft.com/office/word/2018/wordml/cex" xmlns:w16cid="http://schemas.microsoft.com/office/word/2016/wordml/cid" xmlns:w16="http://schemas.microsoft.com/office/word/2018/wordml" xmlns:w16du="http://schemas.microsoft.com/office/word/2023/wordml/word16du" xmlns:w16sdtdh="http://schemas.microsoft.com/office/word/2020/wordml/sdtdatahash" xmlns:w16se="http://schemas.microsoft.com/office/word/2015/wordml/symex" xmlns:wpg="http://schemas.microsoft.com/office/word/2010/wordprocessingGroup" xmlns:wpi="http://schemas.microsoft.com/office/word/2010/wordprocessingInk" xmlns:wne="http://schemas.microsoft.com/office/word/2006/wordml" xmlns:wps="http://schemas.microsoft.com/office/word/2010/wordprocessingShape" mc:Ignorable="w14 w15 w16se w16cid w16 w16cex w16sdtdh w16du wp14">
   <w:endnote w:type="separator" w:id="-1">
     <w:p>
       <w:pPr>
@@ -2064,7 +2086,7 @@
 </file>
 
 <file path=word/footnotes.xml><?xml version="1.0" encoding="utf-8"?>
-<w:footnotes xmlns:wpc="http://schemas.microsoft.com/office/word/2010/wordprocessingCanvas" xmlns:cx="http://schemas.microsoft.com/office/drawing/2014/chartex" xmlns:cx1="http://schemas.microsoft.com/office/drawing/2015/9/8/chartex" xmlns:cx2="http://schemas.microsoft.com/office/drawing/2015/10/21/chartex" xmlns:cx3="http://schemas.microsoft.com/office/drawing/2016/5/9/chartex" xmlns:cx4="http://schemas.microsoft.com/office/drawing/2016/5/10/chartex" xmlns:cx5="http://schemas.microsoft.com/office/drawing/2016/5/11/chartex" xmlns:cx6="http://schemas.microsoft.com/office/drawing/2016/5/12/chartex" xmlns:cx7="http://schemas.microsoft.com/office/drawing/2016/5/13/chartex" xmlns:cx8="http://schemas.microsoft.com/office/drawing/2016/5/14/chartex" xmlns:mc="http://schemas.openxmlformats.org/markup-compatibility/2006" xmlns:aink="http://schemas.microsoft.com/office/drawing/2016/ink" xmlns:am3d="http://schemas.microsoft.com/office/drawing/2017/model3d" xmlns:o="urn:schemas-microsoft-com:office:office" xmlns:oel="http://schemas.microsoft.com/office/2019/extlst" xmlns:r="http://schemas.openxmlformats.org/officeDocument/2006/relationships" xmlns:m="http://schemas.openxmlformats.org/officeDocument/2006/math" xmlns:v="urn:schemas-microsoft-com:vml" xmlns:wp14="http://schemas.microsoft.com/office/word/2010/wordprocessingDrawing" xmlns:wp="http://schemas.openxmlformats.org/drawingml/2006/wordprocessingDrawing" xmlns:w10="urn:schemas-microsoft-com:office:word" xmlns:w="http://schemas.openxmlformats.org/wordprocessingml/2006/main" xmlns:w14="http://schemas.microsoft.com/office/word/2010/wordml" xmlns:w15="http://schemas.microsoft.com/office/word/2012/wordml" xmlns:w16cex="http://schemas.microsoft.com/office/word/2018/wordml/cex" xmlns:w16cid="http://schemas.microsoft.com/office/word/2016/wordml/cid" xmlns:w16="http://schemas.microsoft.com/office/word/2018/wordml" xmlns:w16sdtdh="http://schemas.microsoft.com/office/word/2020/wordml/sdtdatahash" xmlns:w16se="http://schemas.microsoft.com/office/word/2015/wordml/symex" xmlns:wpg="http://schemas.microsoft.com/office/word/2010/wordprocessingGroup" xmlns:wpi="http://schemas.microsoft.com/office/word/2010/wordprocessingInk" xmlns:wne="http://schemas.microsoft.com/office/word/2006/wordml" xmlns:wps="http://schemas.microsoft.com/office/word/2010/wordprocessingShape" mc:Ignorable="w14 w15 w16se w16cid w16 w16cex w16sdtdh wp14">
+<w:footnotes xmlns:wpc="http://schemas.microsoft.com/office/word/2010/wordprocessingCanvas" xmlns:cx="http://schemas.microsoft.com/office/drawing/2014/chartex" xmlns:cx1="http://schemas.microsoft.com/office/drawing/2015/9/8/chartex" xmlns:cx2="http://schemas.microsoft.com/office/drawing/2015/10/21/chartex" xmlns:cx3="http://schemas.microsoft.com/office/drawing/2016/5/9/chartex" xmlns:cx4="http://schemas.microsoft.com/office/drawing/2016/5/10/chartex" xmlns:cx5="http://schemas.microsoft.com/office/drawing/2016/5/11/chartex" xmlns:cx6="http://schemas.microsoft.com/office/drawing/2016/5/12/chartex" xmlns:cx7="http://schemas.microsoft.com/office/drawing/2016/5/13/chartex" xmlns:cx8="http://schemas.microsoft.com/office/drawing/2016/5/14/chartex" xmlns:mc="http://schemas.openxmlformats.org/markup-compatibility/2006" xmlns:aink="http://schemas.microsoft.com/office/drawing/2016/ink" xmlns:am3d="http://schemas.microsoft.com/office/drawing/2017/model3d" xmlns:o="urn:schemas-microsoft-com:office:office" xmlns:oel="http://schemas.microsoft.com/office/2019/extlst" xmlns:r="http://schemas.openxmlformats.org/officeDocument/2006/relationships" xmlns:m="http://schemas.openxmlformats.org/officeDocument/2006/math" xmlns:v="urn:schemas-microsoft-com:vml" xmlns:wp14="http://schemas.microsoft.com/office/word/2010/wordprocessingDrawing" xmlns:wp="http://schemas.openxmlformats.org/drawingml/2006/wordprocessingDrawing" xmlns:w10="urn:schemas-microsoft-com:office:word" xmlns:w="http://schemas.openxmlformats.org/wordprocessingml/2006/main" xmlns:w14="http://schemas.microsoft.com/office/word/2010/wordml" xmlns:w15="http://schemas.microsoft.com/office/word/2012/wordml" xmlns:w16cex="http://schemas.microsoft.com/office/word/2018/wordml/cex" xmlns:w16cid="http://schemas.microsoft.com/office/word/2016/wordml/cid" xmlns:w16="http://schemas.microsoft.com/office/word/2018/wordml" xmlns:w16du="http://schemas.microsoft.com/office/word/2023/wordml/word16du" xmlns:w16sdtdh="http://schemas.microsoft.com/office/word/2020/wordml/sdtdatahash" xmlns:w16se="http://schemas.microsoft.com/office/word/2015/wordml/symex" xmlns:wpg="http://schemas.microsoft.com/office/word/2010/wordprocessingGroup" xmlns:wpi="http://schemas.microsoft.com/office/word/2010/wordprocessingInk" xmlns:wne="http://schemas.microsoft.com/office/word/2006/wordml" xmlns:wps="http://schemas.microsoft.com/office/word/2010/wordprocessingShape" mc:Ignorable="w14 w15 w16se w16cid w16 w16cex w16sdtdh w16du wp14">
   <w:footnote w:type="separator" w:id="-1">
     <w:p>
       <w:r>
@@ -2083,7 +2105,7 @@
 </file>
 
 <file path=word/numbering.xml><?xml version="1.0" encoding="utf-8"?>
-<w:numbering xmlns:wpc="http://schemas.microsoft.com/office/word/2010/wordprocessingCanvas" xmlns:cx="http://schemas.microsoft.com/office/drawing/2014/chartex" xmlns:cx1="http://schemas.microsoft.com/office/drawing/2015/9/8/chartex" xmlns:cx2="http://schemas.microsoft.com/office/drawing/2015/10/21/chartex" xmlns:cx3="http://schemas.microsoft.com/office/drawing/2016/5/9/chartex" xmlns:cx4="http://schemas.microsoft.com/office/drawing/2016/5/10/chartex" xmlns:cx5="http://schemas.microsoft.com/office/drawing/2016/5/11/chartex" xmlns:cx6="http://schemas.microsoft.com/office/drawing/2016/5/12/chartex" xmlns:cx7="http://schemas.microsoft.com/office/drawing/2016/5/13/chartex" xmlns:cx8="http://schemas.microsoft.com/office/drawing/2016/5/14/chartex" xmlns:mc="http://schemas.openxmlformats.org/markup-compatibility/2006" xmlns:aink="http://schemas.microsoft.com/office/drawing/2016/ink" xmlns:am3d="http://schemas.microsoft.com/office/drawing/2017/model3d" xmlns:o="urn:schemas-microsoft-com:office:office" xmlns:oel="http://schemas.microsoft.com/office/2019/extlst" xmlns:r="http://schemas.openxmlformats.org/officeDocument/2006/relationships" xmlns:m="http://schemas.openxmlformats.org/officeDocument/2006/math" xmlns:v="urn:schemas-microsoft-com:vml" xmlns:wp14="http://schemas.microsoft.com/office/word/2010/wordprocessingDrawing" xmlns:wp="http://schemas.openxmlformats.org/drawingml/2006/wordprocessingDrawing" xmlns:w10="urn:schemas-microsoft-com:office:word" xmlns:w="http://schemas.openxmlformats.org/wordprocessingml/2006/main" xmlns:w14="http://schemas.microsoft.com/office/word/2010/wordml" xmlns:w15="http://schemas.microsoft.com/office/word/2012/wordml" xmlns:w16cex="http://schemas.microsoft.com/office/word/2018/wordml/cex" xmlns:w16cid="http://schemas.microsoft.com/office/word/2016/wordml/cid" xmlns:w16="http://schemas.microsoft.com/office/word/2018/wordml" xmlns:w16sdtdh="http://schemas.microsoft.com/office/word/2020/wordml/sdtdatahash" xmlns:w16se="http://schemas.microsoft.com/office/word/2015/wordml/symex" xmlns:wpg="http://schemas.microsoft.com/office/word/2010/wordprocessingGroup" xmlns:wpi="http://schemas.microsoft.com/office/word/2010/wordprocessingInk" xmlns:wne="http://schemas.microsoft.com/office/word/2006/wordml" xmlns:wps="http://schemas.microsoft.com/office/word/2010/wordprocessingShape" mc:Ignorable="w14 w15 w16se w16cid w16 w16cex w16sdtdh wp14">
+<w:numbering xmlns:wpc="http://schemas.microsoft.com/office/word/2010/wordprocessingCanvas" xmlns:cx="http://schemas.microsoft.com/office/drawing/2014/chartex" xmlns:cx1="http://schemas.microsoft.com/office/drawing/2015/9/8/chartex" xmlns:cx2="http://schemas.microsoft.com/office/drawing/2015/10/21/chartex" xmlns:cx3="http://schemas.microsoft.com/office/drawing/2016/5/9/chartex" xmlns:cx4="http://schemas.microsoft.com/office/drawing/2016/5/10/chartex" xmlns:cx5="http://schemas.microsoft.com/office/drawing/2016/5/11/chartex" xmlns:cx6="http://schemas.microsoft.com/office/drawing/2016/5/12/chartex" xmlns:cx7="http://schemas.microsoft.com/office/drawing/2016/5/13/chartex" xmlns:cx8="http://schemas.microsoft.com/office/drawing/2016/5/14/chartex" xmlns:mc="http://schemas.openxmlformats.org/markup-compatibility/2006" xmlns:aink="http://schemas.microsoft.com/office/drawing/2016/ink" xmlns:am3d="http://schemas.microsoft.com/office/drawing/2017/model3d" xmlns:o="urn:schemas-microsoft-com:office:office" xmlns:oel="http://schemas.microsoft.com/office/2019/extlst" xmlns:r="http://schemas.openxmlformats.org/officeDocument/2006/relationships" xmlns:m="http://schemas.openxmlformats.org/officeDocument/2006/math" xmlns:v="urn:schemas-microsoft-com:vml" xmlns:wp14="http://schemas.microsoft.com/office/word/2010/wordprocessingDrawing" xmlns:wp="http://schemas.openxmlformats.org/drawingml/2006/wordprocessingDrawing" xmlns:w10="urn:schemas-microsoft-com:office:word" xmlns:w="http://schemas.openxmlformats.org/wordprocessingml/2006/main" xmlns:w14="http://schemas.microsoft.com/office/word/2010/wordml" xmlns:w15="http://schemas.microsoft.com/office/word/2012/wordml" xmlns:w16cex="http://schemas.microsoft.com/office/word/2018/wordml/cex" xmlns:w16cid="http://schemas.microsoft.com/office/word/2016/wordml/cid" xmlns:w16="http://schemas.microsoft.com/office/word/2018/wordml" xmlns:w16du="http://schemas.microsoft.com/office/word/2023/wordml/word16du" xmlns:w16sdtdh="http://schemas.microsoft.com/office/word/2020/wordml/sdtdatahash" xmlns:w16se="http://schemas.microsoft.com/office/word/2015/wordml/symex" xmlns:wpg="http://schemas.microsoft.com/office/word/2010/wordprocessingGroup" xmlns:wpi="http://schemas.microsoft.com/office/word/2010/wordprocessingInk" xmlns:wne="http://schemas.microsoft.com/office/word/2006/wordml" xmlns:wps="http://schemas.microsoft.com/office/word/2010/wordprocessingShape" mc:Ignorable="w14 w15 w16se w16cid w16 w16cex w16sdtdh w16du wp14">
   <w:abstractNum w:abstractNumId="0" w15:restartNumberingAfterBreak="0">
     <w:nsid w:val="0000A990"/>
     <w:multiLevelType w:val="multilevel"/>
@@ -2605,7 +2627,7 @@
 </file>
 
 <file path=word/styles.xml><?xml version="1.0" encoding="utf-8"?>
-<w:styles xmlns:mc="http://schemas.openxmlformats.org/markup-compatibility/2006" xmlns:r="http://schemas.openxmlformats.org/officeDocument/2006/relationships" xmlns:w="http://schemas.openxmlformats.org/wordprocessingml/2006/main" xmlns:w14="http://schemas.microsoft.com/office/word/2010/wordml" xmlns:w15="http://schemas.microsoft.com/office/word/2012/wordml" xmlns:w16cex="http://schemas.microsoft.com/office/word/2018/wordml/cex" xmlns:w16cid="http://schemas.microsoft.com/office/word/2016/wordml/cid" xmlns:w16="http://schemas.microsoft.com/office/word/2018/wordml" xmlns:w16sdtdh="http://schemas.microsoft.com/office/word/2020/wordml/sdtdatahash" xmlns:w16se="http://schemas.microsoft.com/office/word/2015/wordml/symex" mc:Ignorable="w14 w15 w16se w16cid w16 w16cex w16sdtdh">
+<w:styles xmlns:mc="http://schemas.openxmlformats.org/markup-compatibility/2006" xmlns:r="http://schemas.openxmlformats.org/officeDocument/2006/relationships" xmlns:w="http://schemas.openxmlformats.org/wordprocessingml/2006/main" xmlns:w14="http://schemas.microsoft.com/office/word/2010/wordml" xmlns:w15="http://schemas.microsoft.com/office/word/2012/wordml" xmlns:w16cex="http://schemas.microsoft.com/office/word/2018/wordml/cex" xmlns:w16cid="http://schemas.microsoft.com/office/word/2016/wordml/cid" xmlns:w16="http://schemas.microsoft.com/office/word/2018/wordml" xmlns:w16du="http://schemas.microsoft.com/office/word/2023/wordml/word16du" xmlns:w16sdtdh="http://schemas.microsoft.com/office/word/2020/wordml/sdtdatahash" xmlns:w16se="http://schemas.microsoft.com/office/word/2015/wordml/symex" mc:Ignorable="w14 w15 w16se w16cid w16 w16cex w16sdtdh w16du">
   <w:docDefaults>
     <w:rPrDefault>
       <w:rPr>
@@ -3059,6 +3081,7 @@
   <w:style w:type="character" w:default="1" w:styleId="DefaultParagraphFont">
     <w:name w:val="Default Paragraph Font"/>
     <w:uiPriority w:val="1"/>
+    <w:semiHidden/>
     <w:unhideWhenUsed/>
   </w:style>
   <w:style w:type="table" w:default="1" w:styleId="TableNormal">

</xml_diff>